<commit_message>
Updated test db files.
</commit_message>
<xml_diff>
--- a/tests/resources/Saved/21TRD09200_LEAP Plea Admission Entry.docx
+++ b/tests/resources/Saved/21TRD09200_LEAP Plea Admission Entry.docx
@@ -504,7 +504,7 @@
           <w:sz w:val="20"/>
           <w:szCs w:val="20"/>
         </w:rPr>
-        <w:t xml:space="preserve">February 06, 2022.</w:t>
+        <w:t xml:space="preserve">February 19, 2022.</w:t>
       </w:r>
       <w:r>
         <w:rPr>
@@ -1522,7 +1522,7 @@
           <w:szCs w:val="20"/>
           <w:u w:val="single"/>
         </w:rPr>
-        <w:t xml:space="preserve">June 13, 2022</w:t>
+        <w:t xml:space="preserve">June 20, 2022</w:t>
       </w:r>
       <w:r>
         <w:rPr>

</xml_diff>